<commit_message>
Started PDF Scrapping Bot
</commit_message>
<xml_diff>
--- a/Challenge 12/Invoice1.docx
+++ b/Challenge 12/Invoice1.docx
@@ -216,7 +216,7 @@
                 <w:szCs w:val="24"/>
                 <w:lang w:val="en-US"/>
               </w:rPr>
-              <w:t>DATE: 06/05/2022</w:t>
+              <w:t>DATE: 06/06/2022</w:t>
             </w:r>
             <w:r>
               <w:rPr>
@@ -430,6 +430,10 @@
             <w:insideH w:val="single" w:color="auto" w:sz="4" w:space="0"/>
             <w:insideV w:val="single" w:color="auto" w:sz="4" w:space="0"/>
           </w:tblBorders>
+          <w:tblCellMar>
+            <w:left w:w="108" w:type="dxa"/>
+            <w:right w:w="108" w:type="dxa"/>
+          </w:tblCellMar>
         </w:tblPrEx>
         <w:tc>
           <w:tcPr>

</xml_diff>